<commit_message>
Dokumentation - Ergänzung zu Klassendiagramm Bugfix - Username ist jetzt nicht mehr Case sensitive
</commit_message>
<xml_diff>
--- a/src/main/resources/Dokumentation/Dokumentation.docx
+++ b/src/main/resources/Dokumentation/Dokumentation.docx
@@ -17,16 +17,16 @@
           <w:noProof/>
         </w:rPr>
         <w:drawing>
-          <wp:anchor distT="0" distB="0" distL="114300" distR="114300" simplePos="0" relativeHeight="251658240" behindDoc="1" locked="0" layoutInCell="1" allowOverlap="1" wp14:anchorId="2040EDDB" wp14:editId="6816BA8F">
+          <wp:anchor distT="0" distB="0" distL="114300" distR="114300" simplePos="0" relativeHeight="251658240" behindDoc="1" locked="0" layoutInCell="1" allowOverlap="1" wp14:anchorId="2040EDDB" wp14:editId="16457B2A">
             <wp:simplePos x="0" y="0"/>
             <wp:positionH relativeFrom="margin">
-              <wp:align>right</wp:align>
+              <wp:posOffset>4952951</wp:posOffset>
             </wp:positionH>
             <wp:positionV relativeFrom="paragraph">
-              <wp:posOffset>43181</wp:posOffset>
+              <wp:posOffset>-318160</wp:posOffset>
             </wp:positionV>
-            <wp:extent cx="1141079" cy="1047750"/>
-            <wp:effectExtent l="0" t="0" r="2540" b="0"/>
+            <wp:extent cx="1009831" cy="927237"/>
+            <wp:effectExtent l="0" t="0" r="0" b="6350"/>
             <wp:wrapNone/>
             <wp:docPr id="647477913" name="Grafik 1" descr="Hochschule der Medien - Logos Download"/>
             <wp:cNvGraphicFramePr>
@@ -57,7 +57,7 @@
                   <pic:spPr bwMode="auto">
                     <a:xfrm>
                       <a:off x="0" y="0"/>
-                      <a:ext cx="1141079" cy="1047750"/>
+                      <a:ext cx="1009831" cy="927237"/>
                     </a:xfrm>
                     <a:prstGeom prst="rect">
                       <a:avLst/>
@@ -95,37 +95,15 @@
       <w:pPr>
         <w:jc w:val="center"/>
         <w:rPr>
-          <w:b/>
-          <w:bCs/>
           <w:sz w:val="44"/>
           <w:szCs w:val="44"/>
         </w:rPr>
       </w:pPr>
-    </w:p>
-    <w:p>
-      <w:pPr>
-        <w:jc w:val="center"/>
-        <w:rPr>
-          <w:b/>
-          <w:bCs/>
+      <w:r>
+        <w:rPr>
           <w:sz w:val="44"/>
           <w:szCs w:val="44"/>
         </w:rPr>
-      </w:pPr>
-    </w:p>
-    <w:p>
-      <w:pPr>
-        <w:jc w:val="center"/>
-        <w:rPr>
-          <w:sz w:val="44"/>
-          <w:szCs w:val="44"/>
-        </w:rPr>
-      </w:pPr>
-      <w:r>
-        <w:rPr>
-          <w:sz w:val="44"/>
-          <w:szCs w:val="44"/>
-        </w:rPr>
         <w:t>Softwareentwicklung 2</w:t>
       </w:r>
     </w:p>
@@ -142,7 +120,7 @@
           <w:sz w:val="28"/>
           <w:szCs w:val="28"/>
         </w:rPr>
-        <w:t>Winterssemester 2023/24</w:t>
+        <w:t>Wintersemester 2023/24</w:t>
       </w:r>
     </w:p>
     <w:p>
@@ -158,24 +136,6 @@
       <w:pPr>
         <w:jc w:val="center"/>
         <w:rPr>
-          <w:sz w:val="28"/>
-          <w:szCs w:val="28"/>
-        </w:rPr>
-      </w:pPr>
-    </w:p>
-    <w:p>
-      <w:pPr>
-        <w:jc w:val="center"/>
-        <w:rPr>
-          <w:sz w:val="28"/>
-          <w:szCs w:val="28"/>
-        </w:rPr>
-      </w:pPr>
-    </w:p>
-    <w:p>
-      <w:pPr>
-        <w:jc w:val="center"/>
-        <w:rPr>
           <w:b/>
           <w:bCs/>
           <w:sz w:val="96"/>
@@ -212,28 +172,6 @@
     </w:p>
     <w:p>
       <w:pPr>
-        <w:jc w:val="center"/>
-        <w:rPr>
-          <w:b/>
-          <w:bCs/>
-          <w:sz w:val="96"/>
-          <w:szCs w:val="96"/>
-        </w:rPr>
-      </w:pPr>
-    </w:p>
-    <w:p>
-      <w:pPr>
-        <w:jc w:val="center"/>
-        <w:rPr>
-          <w:b/>
-          <w:bCs/>
-          <w:sz w:val="96"/>
-          <w:szCs w:val="96"/>
-        </w:rPr>
-      </w:pPr>
-    </w:p>
-    <w:p>
-      <w:pPr>
         <w:rPr>
           <w:b/>
           <w:bCs/>
@@ -241,26 +179,73 @@
           <w:szCs w:val="20"/>
         </w:rPr>
       </w:pPr>
-    </w:p>
-    <w:p>
-      <w:pPr>
-        <w:rPr>
-          <w:b/>
-          <w:bCs/>
-          <w:sz w:val="20"/>
-          <w:szCs w:val="20"/>
-        </w:rPr>
-      </w:pPr>
-    </w:p>
-    <w:p>
-      <w:pPr>
-        <w:rPr>
-          <w:b/>
-          <w:bCs/>
-          <w:sz w:val="20"/>
-          <w:szCs w:val="20"/>
-        </w:rPr>
-      </w:pPr>
+      <w:r>
+        <w:rPr>
+          <w:noProof/>
+        </w:rPr>
+        <w:drawing>
+          <wp:anchor distT="0" distB="0" distL="114300" distR="114300" simplePos="0" relativeHeight="251659264" behindDoc="0" locked="0" layoutInCell="1" allowOverlap="1" wp14:anchorId="5D0DE642" wp14:editId="3E2A6DCE">
+            <wp:simplePos x="0" y="0"/>
+            <wp:positionH relativeFrom="margin">
+              <wp:align>center</wp:align>
+            </wp:positionH>
+            <wp:positionV relativeFrom="paragraph">
+              <wp:posOffset>271088</wp:posOffset>
+            </wp:positionV>
+            <wp:extent cx="3284855" cy="3621405"/>
+            <wp:effectExtent l="0" t="0" r="0" b="0"/>
+            <wp:wrapTopAndBottom/>
+            <wp:docPr id="471875728" name="Grafik 1" descr="Ein Bild, das Blume, Zeichnung, Kinderkunst, Rose enthält.&#10;&#10;Automatisch generierte Beschreibung"/>
+            <wp:cNvGraphicFramePr>
+              <a:graphicFrameLocks xmlns:a="http://schemas.openxmlformats.org/drawingml/2006/main" noChangeAspect="1"/>
+            </wp:cNvGraphicFramePr>
+            <a:graphic xmlns:a="http://schemas.openxmlformats.org/drawingml/2006/main">
+              <a:graphicData uri="http://schemas.openxmlformats.org/drawingml/2006/picture">
+                <pic:pic xmlns:pic="http://schemas.openxmlformats.org/drawingml/2006/picture">
+                  <pic:nvPicPr>
+                    <pic:cNvPr id="471875728" name="Grafik 1" descr="Ein Bild, das Blume, Zeichnung, Kinderkunst, Rose enthält.&#10;&#10;Automatisch generierte Beschreibung"/>
+                    <pic:cNvPicPr/>
+                  </pic:nvPicPr>
+                  <pic:blipFill rotWithShape="1">
+                    <a:blip r:embed="rId8" cstate="print">
+                      <a:extLst>
+                        <a:ext uri="{28A0092B-C50C-407E-A947-70E740481C1C}">
+                          <a14:useLocalDpi xmlns:a14="http://schemas.microsoft.com/office/drawing/2010/main" val="0"/>
+                        </a:ext>
+                      </a:extLst>
+                    </a:blip>
+                    <a:srcRect t="18305" b="19690"/>
+                    <a:stretch/>
+                  </pic:blipFill>
+                  <pic:spPr bwMode="auto">
+                    <a:xfrm>
+                      <a:off x="0" y="0"/>
+                      <a:ext cx="3284855" cy="3621405"/>
+                    </a:xfrm>
+                    <a:prstGeom prst="rect">
+                      <a:avLst/>
+                    </a:prstGeom>
+                    <a:ln>
+                      <a:noFill/>
+                    </a:ln>
+                    <a:extLst>
+                      <a:ext uri="{53640926-AAD7-44D8-BBD7-CCE9431645EC}">
+                        <a14:shadowObscured xmlns:a14="http://schemas.microsoft.com/office/drawing/2010/main"/>
+                      </a:ext>
+                    </a:extLst>
+                  </pic:spPr>
+                </pic:pic>
+              </a:graphicData>
+            </a:graphic>
+            <wp14:sizeRelH relativeFrom="margin">
+              <wp14:pctWidth>0</wp14:pctWidth>
+            </wp14:sizeRelH>
+            <wp14:sizeRelV relativeFrom="margin">
+              <wp14:pctHeight>0</wp14:pctHeight>
+            </wp14:sizeRelV>
+          </wp:anchor>
+        </w:drawing>
+      </w:r>
     </w:p>
     <w:p>
       <w:pPr>
@@ -270,6 +255,15 @@
           <w:bCs/>
         </w:rPr>
       </w:pPr>
+    </w:p>
+    <w:p>
+      <w:pPr>
+        <w:jc w:val="center"/>
+        <w:rPr>
+          <w:b/>
+          <w:bCs/>
+        </w:rPr>
+      </w:pPr>
       <w:r>
         <w:rPr>
           <w:b/>
@@ -311,7 +305,7 @@
       <w:pPr>
         <w:jc w:val="center"/>
       </w:pPr>
-      <w:hyperlink r:id="rId8" w:history="1">
+      <w:hyperlink r:id="rId9" w:history="1">
         <w:r>
           <w:rPr>
             <w:rStyle w:val="Hyperlink"/>
@@ -431,7 +425,13 @@
         </w:numPr>
       </w:pPr>
       <w:r>
-        <w:t>Bei der Registrierung muss keine persönliche E-mail angegeben werden. Es reicht, wenn es ein String mit der Länge zwischen 6 und 69 ist. Es wird außerdem nicht nach ‚@‘ oder ähnlichem geprüft.</w:t>
+        <w:t>Bei der Registrierung muss keine persönliche E-</w:t>
+      </w:r>
+      <w:r>
+        <w:t>M</w:t>
+      </w:r>
+      <w:r>
+        <w:t>ail angegeben werden. Es reicht, wenn es ein String mit der Länge zwischen 6 und 69 ist. Es wird außerdem nicht nach ‚@‘ oder ähnlichem geprüft.</w:t>
       </w:r>
     </w:p>
     <w:p>
@@ -558,6 +558,24 @@
     <w:p>
       <w:pPr>
         <w:pStyle w:val="Listenabsatz"/>
+        <w:ind w:left="792"/>
+      </w:pPr>
+      <w:r>
+        <w:t xml:space="preserve">Anmerkung: Zur Übersichtlichkeit wurden die @FXML Attribute </w:t>
+      </w:r>
+      <w:r>
+        <w:rPr>
+          <w:u w:val="single"/>
+        </w:rPr>
+        <w:t>nicht</w:t>
+      </w:r>
+      <w:r>
+        <w:t xml:space="preserve"> im Klassendiagramm gelistet.</w:t>
+      </w:r>
+    </w:p>
+    <w:p>
+      <w:pPr>
+        <w:pStyle w:val="Listenabsatz"/>
         <w:numPr>
           <w:ilvl w:val="1"/>
           <w:numId w:val="1"/>
@@ -623,6 +641,7 @@
           <w:sz w:val="32"/>
           <w:szCs w:val="32"/>
         </w:rPr>
+        <w:lastRenderedPageBreak/>
         <w:t>5.</w:t>
       </w:r>
       <w:r>
@@ -690,22 +709,6 @@
     </w:p>
     <w:p>
       <w:pPr>
-        <w:rPr>
-          <w:sz w:val="18"/>
-          <w:szCs w:val="18"/>
-        </w:rPr>
-      </w:pPr>
-    </w:p>
-    <w:p>
-      <w:pPr>
-        <w:rPr>
-          <w:sz w:val="18"/>
-          <w:szCs w:val="18"/>
-        </w:rPr>
-      </w:pPr>
-    </w:p>
-    <w:p>
-      <w:pPr>
         <w:pStyle w:val="Listenabsatz"/>
         <w:numPr>
           <w:ilvl w:val="0"/>
@@ -902,62 +905,92 @@
           <w:ilvl w:val="2"/>
           <w:numId w:val="3"/>
         </w:numPr>
-      </w:pPr>
-      <w:r>
+        <w:rPr>
+          <w:lang w:val="en-GB"/>
+        </w:rPr>
+      </w:pPr>
+      <w:r>
+        <w:rPr>
+          <w:lang w:val="en-GB"/>
+        </w:rPr>
         <w:t xml:space="preserve">Die Klassen: </w:t>
       </w:r>
       <w:r>
         <w:rPr>
           <w:highlight w:val="green"/>
+          <w:lang w:val="en-GB"/>
         </w:rPr>
         <w:t>Cash</w:t>
       </w:r>
       <w:r>
+        <w:rPr>
+          <w:lang w:val="en-GB"/>
+        </w:rPr>
         <w:t xml:space="preserve">, </w:t>
       </w:r>
       <w:r>
         <w:rPr>
           <w:highlight w:val="green"/>
+          <w:lang w:val="en-GB"/>
         </w:rPr>
         <w:t>Creditcard</w:t>
       </w:r>
       <w:r>
+        <w:rPr>
+          <w:lang w:val="en-GB"/>
+        </w:rPr>
         <w:t xml:space="preserve">, </w:t>
       </w:r>
       <w:r>
         <w:rPr>
           <w:highlight w:val="green"/>
+          <w:lang w:val="en-GB"/>
         </w:rPr>
         <w:t>Girocard</w:t>
       </w:r>
       <w:r>
+        <w:rPr>
+          <w:lang w:val="en-GB"/>
+        </w:rPr>
         <w:t xml:space="preserve">, </w:t>
       </w:r>
       <w:r>
         <w:rPr>
           <w:highlight w:val="green"/>
+          <w:lang w:val="en-GB"/>
         </w:rPr>
         <w:t>OtherPayment</w:t>
       </w:r>
       <w:r>
+        <w:rPr>
+          <w:lang w:val="en-GB"/>
+        </w:rPr>
         <w:t xml:space="preserve"> und </w:t>
       </w:r>
       <w:r>
         <w:rPr>
           <w:highlight w:val="green"/>
+          <w:lang w:val="en-GB"/>
         </w:rPr>
         <w:t>Paypal</w:t>
       </w:r>
       <w:r>
+        <w:rPr>
+          <w:lang w:val="en-GB"/>
+        </w:rPr>
         <w:t xml:space="preserve"> haben </w:t>
       </w:r>
       <w:r>
         <w:rPr>
           <w:highlight w:val="green"/>
+          <w:lang w:val="en-GB"/>
         </w:rPr>
         <w:t>Payment</w:t>
       </w:r>
       <w:r>
+        <w:rPr>
+          <w:lang w:val="en-GB"/>
+        </w:rPr>
         <w:t xml:space="preserve"> implementiert</w:t>
       </w:r>
     </w:p>
@@ -1199,12 +1232,6 @@
         </w:rPr>
         <w:t>LogicSuperClass</w:t>
       </w:r>
-    </w:p>
-    <w:p>
-      <w:pPr>
-        <w:pStyle w:val="Listenabsatz"/>
-        <w:ind w:left="792"/>
-      </w:pPr>
     </w:p>
     <w:p>
       <w:pPr>

</xml_diff>